<commit_message>
Added 18+ line to IRB application
</commit_message>
<xml_diff>
--- a/Docs/Codey Winslow OSGC IRB Application.docx
+++ b/Docs/Codey Winslow OSGC IRB Application.docx
@@ -13301,6 +13301,13 @@
           <w:szCs w:val="20"/>
         </w:rPr>
         <w:t>Human participants will be recruited through social media or in public market (such as a storefront).</w:t>
+      </w:r>
+      <w:r>
+        <w:rPr>
+          <w:sz w:val="20"/>
+          <w:szCs w:val="20"/>
+        </w:rPr>
+        <w:t xml:space="preserve"> Only individuals 18 years old or older will be allowed to participate.</w:t>
       </w:r>
     </w:p>
     <w:p>

</xml_diff>